<commit_message>
adding nysif and updating resume
</commit_message>
<xml_diff>
--- a/client/public/downloads/marcio_castillo.docx
+++ b/client/public/downloads/marcio_castillo.docx
@@ -18,21 +18,54 @@
           <w:szCs w:val="22"/>
         </w:rPr>
       </w:pPr>
-      <w:proofErr w:type="spellStart"/>
-      <w:r>
-        <w:rPr>
-          <w:sz w:val="22"/>
-          <w:szCs w:val="22"/>
-        </w:rPr>
-        <w:t>BoxJudge</w:t>
-      </w:r>
-      <w:proofErr w:type="spellEnd"/>
-      <w:r>
-        <w:rPr>
-          <w:sz w:val="22"/>
-          <w:szCs w:val="22"/>
-        </w:rPr>
-        <w:t xml:space="preserve"> - Full Stack Developer – Brooklyn</w:t>
+      <w:r>
+        <w:rPr>
+          <w:sz w:val="22"/>
+          <w:szCs w:val="22"/>
+        </w:rPr>
+        <w:t>New York State Insurance Fund</w:t>
+      </w:r>
+      <w:r>
+        <w:rPr>
+          <w:sz w:val="22"/>
+          <w:szCs w:val="22"/>
+        </w:rPr>
+        <w:t xml:space="preserve"> </w:t>
+      </w:r>
+      <w:r>
+        <w:rPr>
+          <w:sz w:val="22"/>
+          <w:szCs w:val="22"/>
+        </w:rPr>
+        <w:t xml:space="preserve">- </w:t>
+      </w:r>
+      <w:r>
+        <w:rPr>
+          <w:sz w:val="22"/>
+          <w:szCs w:val="22"/>
+        </w:rPr>
+        <w:t>Information Technology Specialist 2</w:t>
+      </w:r>
+      <w:r>
+        <w:rPr>
+          <w:sz w:val="22"/>
+          <w:szCs w:val="22"/>
+        </w:rPr>
+        <w:t xml:space="preserve"> </w:t>
+      </w:r>
+      <w:r>
+        <w:rPr>
+          <w:sz w:val="22"/>
+          <w:szCs w:val="22"/>
+        </w:rPr>
+        <w:t xml:space="preserve">– </w:t>
+      </w:r>
+      <w:r>
+        <w:rPr>
+          <w:sz w:val="22"/>
+          <w:szCs w:val="22"/>
+        </w:rPr>
+        <w:t>New York</w:t>
       </w:r>
       <w:r>
         <w:rPr>
@@ -61,23 +94,50 @@
           <w:sz w:val="22"/>
           <w:szCs w:val="22"/>
         </w:rPr>
-        <w:t>May 2021 – Dec 2021</w:t>
-      </w:r>
-    </w:p>
-    <w:p>
-      <w:pPr>
-        <w:rPr>
-          <w:sz w:val="22"/>
-          <w:szCs w:val="22"/>
-        </w:rPr>
-      </w:pPr>
+        <w:t>March</w:t>
+      </w:r>
+      <w:r>
+        <w:rPr>
+          <w:sz w:val="22"/>
+          <w:szCs w:val="22"/>
+        </w:rPr>
+        <w:t xml:space="preserve"> 202</w:t>
+      </w:r>
+      <w:r>
+        <w:rPr>
+          <w:sz w:val="22"/>
+          <w:szCs w:val="22"/>
+        </w:rPr>
+        <w:t>2</w:t>
+      </w:r>
+      <w:r>
+        <w:rPr>
+          <w:sz w:val="22"/>
+          <w:szCs w:val="22"/>
+        </w:rPr>
+        <w:t xml:space="preserve"> – </w:t>
+      </w:r>
+      <w:r>
+        <w:rPr>
+          <w:sz w:val="22"/>
+          <w:szCs w:val="22"/>
+        </w:rPr>
+        <w:t>Current</w:t>
+      </w:r>
+      <w:r>
+        <w:rPr>
+          <w:sz w:val="22"/>
+          <w:szCs w:val="22"/>
+        </w:rPr>
+        <w:br/>
+      </w:r>
     </w:p>
     <w:p>
       <w:pPr>
         <w:pStyle w:val="ListParagraph"/>
         <w:numPr>
           <w:ilvl w:val="0"/>
-          <w:numId w:val="1"/>
+          <w:numId w:val="8"/>
         </w:numPr>
         <w:rPr>
           <w:sz w:val="22"/>
@@ -89,21 +149,21 @@
           <w:sz w:val="22"/>
           <w:szCs w:val="22"/>
         </w:rPr>
-        <w:t xml:space="preserve">Worked on the client-side state handler using </w:t>
-      </w:r>
-      <w:r>
-        <w:rPr>
-          <w:sz w:val="22"/>
-          <w:szCs w:val="22"/>
-        </w:rPr>
-        <w:t>R</w:t>
-      </w:r>
-      <w:r>
-        <w:rPr>
-          <w:sz w:val="22"/>
-          <w:szCs w:val="22"/>
-        </w:rPr>
-        <w:t>edux.</w:t>
+        <w:t>Devoted to providing secur</w:t>
+      </w:r>
+      <w:r>
+        <w:rPr>
+          <w:sz w:val="22"/>
+          <w:szCs w:val="22"/>
+        </w:rPr>
+        <w:t>ed</w:t>
+      </w:r>
+      <w:r>
+        <w:rPr>
+          <w:sz w:val="22"/>
+          <w:szCs w:val="22"/>
+        </w:rPr>
+        <w:t xml:space="preserve"> user access to NYSIF systems. </w:t>
       </w:r>
     </w:p>
     <w:p>
@@ -111,7 +171,7 @@
         <w:pStyle w:val="ListParagraph"/>
         <w:numPr>
           <w:ilvl w:val="0"/>
-          <w:numId w:val="1"/>
+          <w:numId w:val="8"/>
         </w:numPr>
         <w:rPr>
           <w:sz w:val="22"/>
@@ -123,14 +183,7 @@
           <w:sz w:val="22"/>
           <w:szCs w:val="22"/>
         </w:rPr>
-        <w:t xml:space="preserve">Modified authentication scheme </w:t>
-      </w:r>
-      <w:r>
-        <w:rPr>
-          <w:sz w:val="22"/>
-          <w:szCs w:val="22"/>
-        </w:rPr>
-        <w:t>with Express Sessions and MongoDB.</w:t>
+        <w:t xml:space="preserve">Responsible for the technical aspects of implementing and maintaining user identity and access management practices and controls. </w:t>
       </w:r>
     </w:p>
     <w:p>
@@ -138,7 +191,7 @@
         <w:pStyle w:val="ListParagraph"/>
         <w:numPr>
           <w:ilvl w:val="0"/>
-          <w:numId w:val="1"/>
+          <w:numId w:val="8"/>
         </w:numPr>
         <w:rPr>
           <w:sz w:val="22"/>
@@ -150,21 +203,7 @@
           <w:sz w:val="22"/>
           <w:szCs w:val="22"/>
         </w:rPr>
-        <w:t>Managed the back</w:t>
-      </w:r>
-      <w:r>
-        <w:rPr>
-          <w:sz w:val="22"/>
-          <w:szCs w:val="22"/>
-        </w:rPr>
-        <w:t>-</w:t>
-      </w:r>
-      <w:r>
-        <w:rPr>
-          <w:sz w:val="22"/>
-          <w:szCs w:val="22"/>
-        </w:rPr>
-        <w:t xml:space="preserve">end Linux server and implemented fail2ban, Nginx reverse proxy, and firewall configurations. </w:t>
+        <w:t xml:space="preserve">Assisting with planning, designing, and executing the automation of user account creation and system entitlements provisioning/de-provisioning lifecycle through NYSIF’s identity management solution, Omada. </w:t>
       </w:r>
     </w:p>
     <w:p>
@@ -172,7 +211,7 @@
         <w:pStyle w:val="ListParagraph"/>
         <w:numPr>
           <w:ilvl w:val="0"/>
-          <w:numId w:val="1"/>
+          <w:numId w:val="8"/>
         </w:numPr>
         <w:rPr>
           <w:sz w:val="22"/>
@@ -184,28 +223,47 @@
           <w:sz w:val="22"/>
           <w:szCs w:val="22"/>
         </w:rPr>
-        <w:t xml:space="preserve">Performed </w:t>
-      </w:r>
-      <w:r>
-        <w:rPr>
-          <w:sz w:val="22"/>
-          <w:szCs w:val="22"/>
-        </w:rPr>
-        <w:t xml:space="preserve">Unit </w:t>
-      </w:r>
-      <w:r>
-        <w:rPr>
-          <w:sz w:val="22"/>
-          <w:szCs w:val="22"/>
-        </w:rPr>
-        <w:t>T</w:t>
-      </w:r>
-      <w:r>
-        <w:rPr>
-          <w:sz w:val="22"/>
-          <w:szCs w:val="22"/>
-        </w:rPr>
-        <w:t>esting for client-side and server-side code.</w:t>
+        <w:t xml:space="preserve">Assisting with documenting, defining, implementing, and maintaining effective and automated solutions to internal control processes and procedures using various tools, such as Omada, ServiceNow and Ansible. </w:t>
+      </w:r>
+    </w:p>
+    <w:p>
+      <w:pPr>
+        <w:pStyle w:val="ListParagraph"/>
+        <w:numPr>
+          <w:ilvl w:val="0"/>
+          <w:numId w:val="8"/>
+        </w:numPr>
+        <w:rPr>
+          <w:sz w:val="22"/>
+          <w:szCs w:val="22"/>
+        </w:rPr>
+      </w:pPr>
+      <w:r>
+        <w:rPr>
+          <w:sz w:val="22"/>
+          <w:szCs w:val="22"/>
+        </w:rPr>
+        <w:t xml:space="preserve">Facilitating and supporting security compliance through the monitoring and reporting of the various identity access management systems. </w:t>
+      </w:r>
+    </w:p>
+    <w:p>
+      <w:pPr>
+        <w:pStyle w:val="ListParagraph"/>
+        <w:numPr>
+          <w:ilvl w:val="0"/>
+          <w:numId w:val="8"/>
+        </w:numPr>
+        <w:rPr>
+          <w:sz w:val="22"/>
+          <w:szCs w:val="22"/>
+        </w:rPr>
+      </w:pPr>
+      <w:r>
+        <w:rPr>
+          <w:sz w:val="22"/>
+          <w:szCs w:val="22"/>
+        </w:rPr>
+        <w:t>Effectively addressing the demands and complexities of NYSIF’s identity and access management program.</w:t>
       </w:r>
     </w:p>
     <w:p/>
@@ -659,6 +717,7 @@
           <w:sz w:val="22"/>
           <w:szCs w:val="22"/>
         </w:rPr>
+        <w:lastRenderedPageBreak/>
         <w:t>OS Platform: Linux, MacOS, Windows</w:t>
       </w:r>
       <w:r>
@@ -667,151 +726,6 @@
           <w:szCs w:val="22"/>
         </w:rPr>
         <w:t>.</w:t>
-      </w:r>
-    </w:p>
-    <w:p>
-      <w:pPr>
-        <w:pStyle w:val="ListParagraph"/>
-        <w:numPr>
-          <w:ilvl w:val="0"/>
-          <w:numId w:val="7"/>
-        </w:numPr>
-        <w:rPr>
-          <w:sz w:val="22"/>
-          <w:szCs w:val="22"/>
-        </w:rPr>
-      </w:pPr>
-      <w:r>
-        <w:rPr>
-          <w:sz w:val="22"/>
-          <w:szCs w:val="22"/>
-        </w:rPr>
-        <w:t>Cyber Security: Wireshark, Nessus,</w:t>
-      </w:r>
-      <w:r>
-        <w:rPr>
-          <w:sz w:val="22"/>
-          <w:szCs w:val="22"/>
-        </w:rPr>
-        <w:t xml:space="preserve"> Metasploit, Burp Suite, Nmap, John, </w:t>
-      </w:r>
-      <w:proofErr w:type="spellStart"/>
-      <w:r>
-        <w:rPr>
-          <w:sz w:val="22"/>
-          <w:szCs w:val="22"/>
-        </w:rPr>
-        <w:t>Hashcat</w:t>
-      </w:r>
-      <w:proofErr w:type="spellEnd"/>
-      <w:r>
-        <w:rPr>
-          <w:sz w:val="22"/>
-          <w:szCs w:val="22"/>
-        </w:rPr>
-        <w:t>,</w:t>
-      </w:r>
-      <w:r>
-        <w:rPr>
-          <w:sz w:val="22"/>
-          <w:szCs w:val="22"/>
-        </w:rPr>
-        <w:t xml:space="preserve"> </w:t>
-      </w:r>
-      <w:r>
-        <w:rPr>
-          <w:sz w:val="22"/>
-          <w:szCs w:val="22"/>
-        </w:rPr>
-        <w:t>S</w:t>
-      </w:r>
-      <w:r>
-        <w:rPr>
-          <w:sz w:val="22"/>
-          <w:szCs w:val="22"/>
-        </w:rPr>
-        <w:t>nort</w:t>
-      </w:r>
-      <w:r>
-        <w:rPr>
-          <w:sz w:val="22"/>
-          <w:szCs w:val="22"/>
-        </w:rPr>
-        <w:t xml:space="preserve">, </w:t>
-      </w:r>
-      <w:proofErr w:type="spellStart"/>
-      <w:r>
-        <w:rPr>
-          <w:sz w:val="22"/>
-          <w:szCs w:val="22"/>
-        </w:rPr>
-        <w:t>Sys</w:t>
-      </w:r>
-      <w:r>
-        <w:rPr>
-          <w:sz w:val="22"/>
-          <w:szCs w:val="22"/>
-        </w:rPr>
-        <w:t>i</w:t>
-      </w:r>
-      <w:r>
-        <w:rPr>
-          <w:sz w:val="22"/>
-          <w:szCs w:val="22"/>
-        </w:rPr>
-        <w:t>nternals</w:t>
-      </w:r>
-      <w:proofErr w:type="spellEnd"/>
-      <w:r>
-        <w:rPr>
-          <w:sz w:val="22"/>
-          <w:szCs w:val="22"/>
-        </w:rPr>
-        <w:t xml:space="preserve">, Sysmon, Active Directory, </w:t>
-      </w:r>
-      <w:r>
-        <w:rPr>
-          <w:sz w:val="22"/>
-          <w:szCs w:val="22"/>
-        </w:rPr>
-        <w:t>PowerShell</w:t>
-      </w:r>
-      <w:r>
-        <w:rPr>
-          <w:sz w:val="22"/>
-          <w:szCs w:val="22"/>
-        </w:rPr>
-        <w:t xml:space="preserve">, </w:t>
-      </w:r>
-      <w:proofErr w:type="spellStart"/>
-      <w:r>
-        <w:rPr>
-          <w:sz w:val="22"/>
-          <w:szCs w:val="22"/>
-        </w:rPr>
-        <w:t>Aircrack</w:t>
-      </w:r>
-      <w:proofErr w:type="spellEnd"/>
-      <w:r>
-        <w:rPr>
-          <w:sz w:val="22"/>
-          <w:szCs w:val="22"/>
-        </w:rPr>
-        <w:t xml:space="preserve">-ng, </w:t>
-      </w:r>
-      <w:r>
-        <w:rPr>
-          <w:sz w:val="22"/>
-          <w:szCs w:val="22"/>
-        </w:rPr>
-        <w:t>foremost</w:t>
-      </w:r>
-      <w:r>
-        <w:rPr>
-          <w:sz w:val="22"/>
-          <w:szCs w:val="22"/>
-        </w:rPr>
-        <w:t>, Ansible.</w:t>
       </w:r>
     </w:p>
     <w:p>
@@ -1671,6 +1585,119 @@
     </w:lvl>
   </w:abstractNum>
   <w:abstractNum w:abstractNumId="6" w15:restartNumberingAfterBreak="0">
+    <w:nsid w:val="694B3291"/>
+    <w:multiLevelType w:val="hybridMultilevel"/>
+    <w:tmpl w:val="4440B486"/>
+    <w:lvl w:ilvl="0" w:tplc="04090001">
+      <w:start w:val="1"/>
+      <w:numFmt w:val="bullet"/>
+      <w:lvlText w:val=""/>
+      <w:lvlJc w:val="left"/>
+      <w:pPr>
+        <w:ind w:left="720" w:hanging="360"/>
+      </w:pPr>
+      <w:rPr>
+        <w:rFonts w:ascii="Symbol" w:hAnsi="Symbol" w:hint="default"/>
+      </w:rPr>
+    </w:lvl>
+    <w:lvl w:ilvl="1" w:tplc="04090003" w:tentative="1">
+      <w:start w:val="1"/>
+      <w:numFmt w:val="bullet"/>
+      <w:lvlText w:val="o"/>
+      <w:lvlJc w:val="left"/>
+      <w:pPr>
+        <w:ind w:left="1440" w:hanging="360"/>
+      </w:pPr>
+      <w:rPr>
+        <w:rFonts w:ascii="Courier New" w:hAnsi="Courier New" w:cs="Courier New" w:hint="default"/>
+      </w:rPr>
+    </w:lvl>
+    <w:lvl w:ilvl="2" w:tplc="04090005" w:tentative="1">
+      <w:start w:val="1"/>
+      <w:numFmt w:val="bullet"/>
+      <w:lvlText w:val=""/>
+      <w:lvlJc w:val="left"/>
+      <w:pPr>
+        <w:ind w:left="2160" w:hanging="360"/>
+      </w:pPr>
+      <w:rPr>
+        <w:rFonts w:ascii="Wingdings" w:hAnsi="Wingdings" w:hint="default"/>
+      </w:rPr>
+    </w:lvl>
+    <w:lvl w:ilvl="3" w:tplc="04090001" w:tentative="1">
+      <w:start w:val="1"/>
+      <w:numFmt w:val="bullet"/>
+      <w:lvlText w:val=""/>
+      <w:lvlJc w:val="left"/>
+      <w:pPr>
+        <w:ind w:left="2880" w:hanging="360"/>
+      </w:pPr>
+      <w:rPr>
+        <w:rFonts w:ascii="Symbol" w:hAnsi="Symbol" w:hint="default"/>
+      </w:rPr>
+    </w:lvl>
+    <w:lvl w:ilvl="4" w:tplc="04090003" w:tentative="1">
+      <w:start w:val="1"/>
+      <w:numFmt w:val="bullet"/>
+      <w:lvlText w:val="o"/>
+      <w:lvlJc w:val="left"/>
+      <w:pPr>
+        <w:ind w:left="3600" w:hanging="360"/>
+      </w:pPr>
+      <w:rPr>
+        <w:rFonts w:ascii="Courier New" w:hAnsi="Courier New" w:cs="Courier New" w:hint="default"/>
+      </w:rPr>
+    </w:lvl>
+    <w:lvl w:ilvl="5" w:tplc="04090005" w:tentative="1">
+      <w:start w:val="1"/>
+      <w:numFmt w:val="bullet"/>
+      <w:lvlText w:val=""/>
+      <w:lvlJc w:val="left"/>
+      <w:pPr>
+        <w:ind w:left="4320" w:hanging="360"/>
+      </w:pPr>
+      <w:rPr>
+        <w:rFonts w:ascii="Wingdings" w:hAnsi="Wingdings" w:hint="default"/>
+      </w:rPr>
+    </w:lvl>
+    <w:lvl w:ilvl="6" w:tplc="04090001" w:tentative="1">
+      <w:start w:val="1"/>
+      <w:numFmt w:val="bullet"/>
+      <w:lvlText w:val=""/>
+      <w:lvlJc w:val="left"/>
+      <w:pPr>
+        <w:ind w:left="5040" w:hanging="360"/>
+      </w:pPr>
+      <w:rPr>
+        <w:rFonts w:ascii="Symbol" w:hAnsi="Symbol" w:hint="default"/>
+      </w:rPr>
+    </w:lvl>
+    <w:lvl w:ilvl="7" w:tplc="04090003" w:tentative="1">
+      <w:start w:val="1"/>
+      <w:numFmt w:val="bullet"/>
+      <w:lvlText w:val="o"/>
+      <w:lvlJc w:val="left"/>
+      <w:pPr>
+        <w:ind w:left="5760" w:hanging="360"/>
+      </w:pPr>
+      <w:rPr>
+        <w:rFonts w:ascii="Courier New" w:hAnsi="Courier New" w:cs="Courier New" w:hint="default"/>
+      </w:rPr>
+    </w:lvl>
+    <w:lvl w:ilvl="8" w:tplc="04090005" w:tentative="1">
+      <w:start w:val="1"/>
+      <w:numFmt w:val="bullet"/>
+      <w:lvlText w:val=""/>
+      <w:lvlJc w:val="left"/>
+      <w:pPr>
+        <w:ind w:left="6480" w:hanging="360"/>
+      </w:pPr>
+      <w:rPr>
+        <w:rFonts w:ascii="Wingdings" w:hAnsi="Wingdings" w:hint="default"/>
+      </w:rPr>
+    </w:lvl>
+  </w:abstractNum>
+  <w:abstractNum w:abstractNumId="7" w15:restartNumberingAfterBreak="0">
     <w:nsid w:val="7CDE2B48"/>
     <w:multiLevelType w:val="hybridMultilevel"/>
     <w:tmpl w:val="33BAB884"/>
@@ -1796,13 +1823,16 @@
     <w:abstractNumId w:val="1"/>
   </w:num>
   <w:num w:numId="5">
-    <w:abstractNumId w:val="6"/>
+    <w:abstractNumId w:val="7"/>
   </w:num>
   <w:num w:numId="6">
     <w:abstractNumId w:val="5"/>
   </w:num>
   <w:num w:numId="7">
     <w:abstractNumId w:val="0"/>
+  </w:num>
+  <w:num w:numId="8">
+    <w:abstractNumId w:val="6"/>
   </w:num>
 </w:numbering>
 </file>
@@ -2226,7 +2256,6 @@
   <w:style w:type="character" w:default="1" w:styleId="DefaultParagraphFont">
     <w:name w:val="Default Paragraph Font"/>
     <w:uiPriority w:val="1"/>
-    <w:semiHidden/>
     <w:unhideWhenUsed/>
   </w:style>
   <w:style w:type="table" w:default="1" w:styleId="TableNormal">

</xml_diff>